<commit_message>
some test additions in 7 and 8
</commit_message>
<xml_diff>
--- a/doc/release/7 Прелести чужой очереди.docx
+++ b/doc/release/7 Прелести чужой очереди.docx
@@ -22,7 +22,13 @@
         <w:rPr>
           <w:lang w:eastAsia="ru-RU"/>
         </w:rPr>
-        <w:t>В этой главе мы научимся не скучать, стоя в длинном хвосте у стойки регистрации, узнаем о том, как застревают бумаги в кабинете у чиновника и каким образом можно испортить работу конторы, уволив нерасторопного работника.</w:t>
+        <w:t xml:space="preserve">В этой главе мы научимся не скучать, стоя в длинном хвосте у стойки регистрации, узнаем о том, как застревают бумаги в кабинете у чиновника и каким образом можно испортить работу конторы, уволив нерасторопного работника. </w:t>
+      </w:r>
+      <w:r>
+        <w:rPr>
+          <w:lang w:eastAsia="ru-RU"/>
+        </w:rPr>
+        <w:t>Кроме того, мы познакомимся со случайными функциями.</w:t>
       </w:r>
     </w:p>
     <w:p>
@@ -462,13 +468,13 @@
     </w:p>
     <w:p>
       <w:pPr>
-        <w:pStyle w:val="Style35"/>
+        <w:pStyle w:val="TableofFigures"/>
         <w:rPr/>
       </w:pPr>
       <w:r>
         <w:rPr/>
         <w:drawing>
-          <wp:inline distT="0" distB="9525" distL="0" distR="0">
+          <wp:inline distT="0" distB="0" distL="0" distR="0">
             <wp:extent cx="3562350" cy="2447925"/>
             <wp:effectExtent l="0" t="0" r="0" b="0"/>
             <wp:docPr id="2" name="Рисунок 16" descr="C:\tmp\podlost\ToH\work\figures\queue\2019-02-21_17-02-11.png"/>
@@ -759,7 +765,7 @@
             </wp:positionV>
             <wp:extent cx="349250" cy="1614805"/>
             <wp:effectExtent l="0" t="0" r="0" b="0"/>
-            <wp:wrapSquare wrapText="bothSides"/>
+            <wp:wrapSquare wrapText="largest"/>
             <wp:docPr id="3" name="Рисунок 22" descr="C:\tmp\podlost\ToH\work\figures\queue\g8090.png"/>
             <wp:cNvGraphicFramePr>
               <a:graphicFrameLocks xmlns:a="http://schemas.openxmlformats.org/drawingml/2006/main" noChangeAspect="1"/>
@@ -3683,8 +3689,243 @@
     <w:p>
       <w:pPr>
         <w:pStyle w:val="2"/>
+        <w:rPr/>
+      </w:pPr>
+      <w:r>
+        <w:rPr>
+          <w:shd w:fill="FFFFFF" w:val="clear"/>
+        </w:rPr>
+        <w:t>О случайных функциях</w:t>
+      </w:r>
+    </w:p>
+    <w:p>
+      <w:pPr>
+        <w:pStyle w:val="Normal"/>
+        <w:rPr/>
+      </w:pPr>
+      <w:r>
+        <w:rPr>
+          <w:lang w:eastAsia="ru-RU"/>
+        </w:rPr>
+        <w:t>Здесь мы остановимся и обсудим чем же всё-таки является случайный процесс.</w:t>
+      </w:r>
+    </w:p>
+    <w:p>
+      <w:pPr>
+        <w:pStyle w:val="Normal"/>
+        <w:rPr/>
+      </w:pPr>
+      <w:r>
+        <w:rPr>
+          <w:lang w:eastAsia="ru-RU"/>
+        </w:rPr>
+        <w:t>Все очереди движутся по-разному. Ступеньки пуассоновского процесса не повторяют друг друга и всё чем мы располагаем, это какие-то статистические свойства случайных процессов. Но это уже не просто случайное число, а кое-что посложнее. С чем же мы имеем дело?  Случайные процессы</w:t>
+      </w:r>
+      <w:r>
+        <w:rPr>
+          <w:lang w:eastAsia="ru-RU"/>
+        </w:rPr>
+        <w:t>, порождает некую последовательность. Повторение этого процесса приведёт к другой последовательности, скорее всего, с другим числом точек. А можно ли как-то обобщить все эти случайные последовательности? Главным свойством случайных величин мы считаем их непостоянство: от раза к разу, от эксперимента к эксперименту, случайна я величина меняет своё значение, оставаясь при этом одним объектом. Мы могли однозначно характеризовать этот объект распределением случайной величины, то есть функцией, сопоставляющей каждое значение случайной величины (или диапазон значений) с его вероятностью.</w:t>
+      </w:r>
+    </w:p>
+    <w:p>
+      <w:pPr>
+        <w:pStyle w:val="Style23"/>
+        <w:rPr/>
+      </w:pPr>
+      <w:r>
+        <w:rPr>
+          <w:shd w:fill="FFFFFF" w:val="clear"/>
+          <w:lang w:eastAsia="ru-RU"/>
+        </w:rPr>
+        <w:t xml:space="preserve">Говоря о стохастических последовательностях мы имеем дело уже не со случайной величиной, а со </w:t>
+      </w:r>
+      <w:r>
+        <w:rPr>
+          <w:rStyle w:val="Style19"/>
+        </w:rPr>
+        <w:t>случайной функцией</w:t>
+      </w:r>
+      <w:r>
+        <w:rPr>
+          <w:shd w:fill="FFFFFF" w:val="clear"/>
+          <w:lang w:eastAsia="ru-RU"/>
+        </w:rPr>
+        <w:t xml:space="preserve">. </w:t>
+      </w:r>
+      <w:r>
+        <w:rPr>
+          <w:shd w:fill="FFFFFF" w:val="clear"/>
+          <w:lang w:eastAsia="ru-RU"/>
+        </w:rPr>
+        <w:t xml:space="preserve">Например для пуассоновского процесса это </w:t>
+      </w:r>
+      <w:r>
+        <w:rPr>
+          <w:shd w:fill="FFFFFF" w:val="clear"/>
+          <w:lang w:eastAsia="ru-RU"/>
+        </w:rPr>
+        <w:t xml:space="preserve">функция </w:t>
+      </w:r>
+      <w:r>
+        <w:rPr>
+          <w:shd w:fill="FFFFFF" w:val="clear"/>
+          <w:lang w:eastAsia="ru-RU"/>
+        </w:rPr>
+        <w:t xml:space="preserve">от времени, возвращающая случайную величину – число отсчётов, наблюдаемых за указанное время. </w:t>
+      </w:r>
+      <w:r>
+        <w:rPr>
+          <w:shd w:fill="FFFFFF" w:val="clear"/>
+          <w:lang w:eastAsia="ru-RU"/>
+        </w:rPr>
+        <w:t xml:space="preserve">Можно ли такую случайную функцию характеризовать так же однозначно и точно, как случайную величину </w:t>
+      </w:r>
+      <w:r>
+        <w:rPr>
+          <w:shd w:fill="FFFFFF" w:val="clear"/>
+          <w:lang w:eastAsia="ru-RU"/>
+        </w:rPr>
+        <w:t>каким-нибудь распределением?</w:t>
+      </w:r>
+    </w:p>
+    <w:p>
+      <w:pPr>
+        <w:pStyle w:val="Style23"/>
+        <w:rPr/>
+      </w:pPr>
+      <w:r>
+        <w:rPr>
+          <w:shd w:fill="FFFFFF" w:val="clear"/>
+          <w:lang w:eastAsia="ru-RU"/>
+        </w:rPr>
+        <w:t>Давайте построим на одном графике большое число пуассоновских «лесенок», одинаковой интенсивности, а потом для каждого момента времени построим срез всех этих данных и усредним их, получив одну точку. Вот что мы получим:</w:t>
+      </w:r>
+    </w:p>
+    <w:p>
+      <w:pPr>
+        <w:pStyle w:val="Style23"/>
+        <w:ind w:hanging="0"/>
         <w:rPr>
           <w:highlight w:val="white"/>
+          <w:lang w:eastAsia="ru-RU"/>
+        </w:rPr>
+      </w:pPr>
+      <w:r>
+        <w:rPr/>
+      </w:r>
+    </w:p>
+    <w:p>
+      <w:pPr>
+        <w:pStyle w:val="Style23"/>
+        <w:rPr/>
+      </w:pPr>
+      <w:r>
+        <w:rPr/>
+        <w:t xml:space="preserve">Облаком всевозможных последовательностей </w:t>
+      </w:r>
+      <w:r>
+        <w:rPr/>
+        <w:t xml:space="preserve">окружена прямая линия, имеющая наклон, равный интенсивности потока. Эта усреднённая кривая является графиком </w:t>
+      </w:r>
+      <w:r>
+        <w:rPr>
+          <w:i/>
+          <w:iCs/>
+        </w:rPr>
+        <w:t>математического ожидания случайной функции</w:t>
+      </w:r>
+      <w:r>
+        <w:rPr/>
+        <w:t>. В отличие от настоящего пуассоновского процесса подсчёта числа событий, значения этой функции уже не являются целыми числами. Как и среднее значение случайной величины, она характеризует случайную функцию, но ни в коем случае не полностью. Одна и та же случайная функция способна породить бесчисленное множество последовательностей, имеющих одинаковую интенсивность. Вновь перенесёмся в аэропорт и представим себе две одинаковые очереди, идущие параллельно, например, к стойке регистрации. Движение обеих очередей описывается идентичными случайными функциями, их средние графики будут неотличимы, однако наблюдаемая разница в шагах между двумя параллельными одинаковыми очередями описывается нетривиальным распределением Скеллама. То есть, нам нужно дополнить усреднённый график аналогом дисперсии, показав насколько велик оказывается ожидаемый разброс значений случайной функции от среднего. Дисперсия случайной функции показана пунктиром на рисунке.</w:t>
+      </w:r>
+    </w:p>
+    <w:p>
+      <w:pPr>
+        <w:pStyle w:val="Style23"/>
+        <w:rPr/>
+      </w:pPr>
+      <w:r>
+        <w:rPr/>
+        <w:t>Что же, получается, как и случайную величину, случайную функцию тоже можно описать средним и дисперсией, просто теперь это не числа, а функции? Или может быть, если для каждого среза мы выясним распределение случайной величины f(t), скажем найдя его плотность вероятности p_f(t), то получим ли мы исчерпывающую информацию о случайной функции f? Наконец, можно ли синтезировать случайный процесс, генерируя случайные числа согласно распределениям p_f(t)?</w:t>
+      </w:r>
+    </w:p>
+    <w:p>
+      <w:pPr>
+        <w:pStyle w:val="Style23"/>
+        <w:rPr/>
+      </w:pPr>
+      <w:r>
+        <w:rPr/>
+        <w:t>Ответ на все эти вопросы: нет. Случайные функции устроены сложнее чем случайные числа. Взгляните на то как усредняется случайная функция, соответствующая процессу, но уже не пуассоновскому:</w:t>
+      </w:r>
+    </w:p>
+    <w:p>
+      <w:pPr>
+        <w:pStyle w:val="Style23"/>
+        <w:rPr/>
+      </w:pPr>
+      <w:r>
+        <w:rPr/>
+        <w:t>В приведённом примере распределение интервалов между событиями подчиняется не  экспоненциальному, а гамма-распределению, как в обобщённой M/G/1 очереди. При том, что и математическое ожидание и дисперсия этих функций практически те же, что и в пуассоновском процессе, очевидна разница в их характере.</w:t>
+      </w:r>
+    </w:p>
+    <w:p>
+      <w:pPr>
+        <w:pStyle w:val="Style23"/>
+        <w:rPr/>
+      </w:pPr>
+      <w:r>
+        <w:rPr/>
+        <w:t>Как же описать эту разницу и к чему она приводит?</w:t>
+      </w:r>
+    </w:p>
+    <w:p>
+      <w:pPr>
+        <w:pStyle w:val="Style23"/>
+        <w:rPr/>
+      </w:pPr>
+      <w:r>
+        <w:rPr/>
+        <w:t xml:space="preserve">Рассуждая о марковских цепях, мы говорили, что они порождают случайные процессы, </w:t>
+      </w:r>
+      <w:r>
+        <w:rPr>
+          <w:i/>
+          <w:iCs/>
+        </w:rPr>
+        <w:t>не имеющие памяти</w:t>
+      </w:r>
+      <w:r>
+        <w:rPr/>
+        <w:t>. При этом мы имели в виду, на будущее в этих процессах влияет не прошлое, а только настоящий момент. Это свойство, – отсутствие памяти, – характерно для экспоненциального распределения и связанного с ним пуассоновского процесса. В обобщённом гамма-процессе роль прошлого уже начинает сказываться на будущем. Характеристикой этого явления является величина, называемая автокорреляцией, для случайных величин она не имеет смысла и возникает лишь когда мы имеем дело со случайными функциями. Автокорреляция вычисляется как… и зависит от временного лага, то есть, от того, насколько далеко мы заглядываем в прошлое.</w:t>
+      </w:r>
+    </w:p>
+    <w:p>
+      <w:pPr>
+        <w:pStyle w:val="Style23"/>
+        <w:rPr/>
+      </w:pPr>
+      <w:r>
+        <w:rPr/>
+        <w:t xml:space="preserve">Автокорреляция позволяет различать между собой истинно стохастические процессы и процессы, порождаемые динамическим хаосом. С её помощью можно выделить в шуме экспериментальных данных основные временные закономерности, присущие процессу, порождающему эти данные. Это один из основных инструментов </w:t>
+      </w:r>
+      <w:r>
+        <w:rPr>
+          <w:rStyle w:val="Style19"/>
+        </w:rPr>
+        <w:t>анализа временных рядов</w:t>
+      </w:r>
+      <w:r>
+        <w:rPr/>
+        <w:t>. С его помощью сейсмологи расшифровывают запись землетрясения, выделяя из казалось бы совершенно беспорядочного сигнала волны пришедшие непосредственно от землетрясения и волны отражённые от внутренних слоями Земли, вплоть до самого ядра и преломлённые неоднородностями в ней.</w:t>
+      </w:r>
+    </w:p>
+    <w:p>
+      <w:pPr>
+        <w:pStyle w:val="2"/>
+        <w:rPr>
+          <w:highlight w:val="white"/>
         </w:rPr>
       </w:pPr>
       <w:r>
@@ -3701,6 +3942,12 @@
           <w:highlight w:val="white"/>
         </w:rPr>
       </w:pPr>
+      <w:r>
+        <w:rPr>
+          <w:shd w:fill="FFFFFF" w:val="clear"/>
+        </w:rPr>
+        <w:t xml:space="preserve">Но вернёмся к очередям и проблемам с ними связанным. </w:t>
+      </w:r>
       <w:r>
         <w:rPr>
           <w:shd w:fill="FFFFFF" w:val="clear"/>
@@ -3737,7 +3984,7 @@
             </wp:positionV>
             <wp:extent cx="464185" cy="2286000"/>
             <wp:effectExtent l="0" t="0" r="0" b="0"/>
-            <wp:wrapSquare wrapText="bothSides"/>
+            <wp:wrapSquare wrapText="largest"/>
             <wp:docPr id="8" name="Рисунок 23" descr="C:\tmp\podlost\ToH\work\figures\queue\g8117.png"/>
             <wp:cNvGraphicFramePr>
               <a:graphicFrameLocks xmlns:a="http://schemas.openxmlformats.org/drawingml/2006/main" noChangeAspect="1"/>
@@ -4269,7 +4516,7 @@
     </w:p>
     <w:p>
       <w:pPr>
-        <w:pStyle w:val="Style35"/>
+        <w:pStyle w:val="TableofFigures"/>
         <w:rPr>
           <w:highlight w:val="white"/>
         </w:rPr>
@@ -4277,7 +4524,7 @@
       <w:r>
         <w:rPr/>
         <w:drawing>
-          <wp:inline distT="0" distB="0" distL="0" distR="5080">
+          <wp:inline distT="0" distB="0" distL="0" distR="0">
             <wp:extent cx="4052570" cy="3029585"/>
             <wp:effectExtent l="0" t="0" r="0" b="0"/>
             <wp:docPr id="9" name="Изображение1" descr="C:\tmp\podlost\ToH\work\figures\queue\2019-02-16_14-56-56.png"/>
@@ -4985,7 +5232,7 @@
     </w:p>
     <w:p>
       <w:pPr>
-        <w:pStyle w:val="Style35"/>
+        <w:pStyle w:val="TableofFigures"/>
         <w:rPr>
           <w:highlight w:val="white"/>
         </w:rPr>
@@ -4993,7 +5240,7 @@
       <w:r>
         <w:rPr/>
         <w:drawing>
-          <wp:inline distT="0" distB="7620" distL="0" distR="0">
+          <wp:inline distT="0" distB="0" distL="0" distR="0">
             <wp:extent cx="5684520" cy="1821815"/>
             <wp:effectExtent l="0" t="0" r="0" b="0"/>
             <wp:docPr id="11" name="Рисунок 20" descr="C:\tmp\podlost\ToH\work\figures\queue\Selection_051.png"/>
@@ -5312,7 +5559,7 @@
     </w:p>
     <w:p>
       <w:pPr>
-        <w:pStyle w:val="Style35"/>
+        <w:pStyle w:val="TableofFigures"/>
         <w:rPr>
           <w:highlight w:val="white"/>
         </w:rPr>
@@ -5320,7 +5567,7 @@
       <w:r>
         <w:rPr/>
         <w:drawing>
-          <wp:inline distT="0" distB="0" distL="0" distR="5715">
+          <wp:inline distT="0" distB="0" distL="0" distR="0">
             <wp:extent cx="3632835" cy="3395980"/>
             <wp:effectExtent l="0" t="0" r="0" b="0"/>
             <wp:docPr id="13" name="Рисунок 10" descr="C:\tmp\podlost\ToH\work\figures\queue\2019-02-20_21-42-48.png"/>
@@ -5419,8 +5666,8 @@
       </w:r>
       <w:r>
         <w:rPr>
-          <w:rStyle w:val="FootnoteCharacters"/>
           <w:rStyle w:val="Style17"/>
+          <w:rStyle w:val="Style17"/>
           <w:shd w:fill="FFFFFF" w:val="clear"/>
         </w:rPr>
         <w:footnoteReference w:id="2"/>
@@ -5434,7 +5681,7 @@
     </w:p>
     <w:p>
       <w:pPr>
-        <w:pStyle w:val="Style35"/>
+        <w:pStyle w:val="TableofFigures"/>
         <w:rPr>
           <w:highlight w:val="white"/>
         </w:rPr>
@@ -5442,7 +5689,7 @@
       <w:r>
         <w:rPr/>
         <w:drawing>
-          <wp:inline distT="0" distB="3810" distL="0" distR="7620">
+          <wp:inline distT="0" distB="0" distL="0" distR="0">
             <wp:extent cx="5384165" cy="1673225"/>
             <wp:effectExtent l="0" t="0" r="0" b="0"/>
             <wp:docPr id="14" name="Рисунок 14" descr="C:\Users\СБ\YandexDisk\Скриншоты\2019-02-23_12-22-49.png"/>
@@ -5482,7 +5729,7 @@
     </w:p>
     <w:p>
       <w:pPr>
-        <w:pStyle w:val="Style35"/>
+        <w:pStyle w:val="TableofFigures"/>
         <w:rPr>
           <w:highlight w:val="white"/>
         </w:rPr>
@@ -5556,7 +5803,7 @@
     </w:p>
     <w:p>
       <w:pPr>
-        <w:pStyle w:val="Style35"/>
+        <w:pStyle w:val="TableofFigures"/>
         <w:rPr>
           <w:highlight w:val="white"/>
         </w:rPr>
@@ -5564,7 +5811,7 @@
       <w:r>
         <w:rPr/>
         <w:drawing>
-          <wp:inline distT="0" distB="0" distL="0" distR="1270">
+          <wp:inline distT="0" distB="0" distL="0" distR="0">
             <wp:extent cx="5047615" cy="1659890"/>
             <wp:effectExtent l="0" t="0" r="0" b="0"/>
             <wp:docPr id="15" name="Рисунок 15" descr="C:\Users\СБ\YandexDisk\Скриншоты\2019-02-23_12-17-08.png"/>
@@ -5604,7 +5851,7 @@
     </w:p>
     <w:p>
       <w:pPr>
-        <w:pStyle w:val="Style35"/>
+        <w:pStyle w:val="TableofFigures"/>
         <w:rPr>
           <w:highlight w:val="white"/>
         </w:rPr>
@@ -5709,7 +5956,7 @@
     </w:p>
     <w:p>
       <w:pPr>
-        <w:pStyle w:val="Style35"/>
+        <w:pStyle w:val="TableofFigures"/>
         <w:rPr>
           <w:highlight w:val="white"/>
         </w:rPr>
@@ -5757,7 +6004,7 @@
     </w:p>
     <w:p>
       <w:pPr>
-        <w:pStyle w:val="Style35"/>
+        <w:pStyle w:val="TableofFigures"/>
         <w:rPr>
           <w:highlight w:val="white"/>
         </w:rPr>
@@ -5793,7 +6040,7 @@
       <w:pgNumType w:fmt="decimal"/>
       <w:formProt w:val="false"/>
       <w:textDirection w:val="lrTb"/>
-      <w:docGrid w:type="default" w:linePitch="360" w:charSpace="4294960946"/>
+      <w:docGrid w:type="default" w:linePitch="360" w:charSpace="0"/>
     </w:sectPr>
   </w:body>
 </w:document>
@@ -6578,7 +6825,7 @@
     <w:pPr/>
     <w:rPr/>
   </w:style>
-  <w:style w:type="paragraph" w:styleId="Style35" w:customStyle="1">
+  <w:style w:type="paragraph" w:styleId="TableofFigures" w:customStyle="1">
     <w:name w:val="Table of Figures"/>
     <w:basedOn w:val="12"/>
     <w:qFormat/>

</xml_diff>